<commit_message>
Complete mobile styling-- spell check
</commit_message>
<xml_diff>
--- a/design.docx
+++ b/design.docx
@@ -18,7 +18,7 @@
         <mc:AlternateContent>
           <mc:Choice Requires="wps">
             <w:drawing>
-              <wp:anchor distT="0" distB="0" distL="114300" distR="114300" simplePos="0" relativeHeight="251666432" behindDoc="0" locked="0" layoutInCell="1" allowOverlap="1" wp14:anchorId="213FB68C" wp14:editId="244AD973">
+              <wp:anchor distT="0" distB="0" distL="114300" distR="114300" simplePos="0" relativeHeight="251666432" behindDoc="0" locked="0" layoutInCell="1" allowOverlap="1" wp14:anchorId="6F4736E4" wp14:editId="1A11B687">
                 <wp:simplePos x="0" y="0"/>
                 <wp:positionH relativeFrom="column">
                   <wp:posOffset>2802345</wp:posOffset>
@@ -84,7 +84,7 @@
           </mc:Choice>
           <mc:Fallback>
             <w:pict>
-              <v:roundrect w14:anchorId="213FB68C" id="Rounded Rectangle 7" o:spid="_x0000_s1026" style="position:absolute;margin-left:220.65pt;margin-top:509.9pt;width:137.45pt;height:23.4pt;z-index:251666432;visibility:visible;mso-wrap-style:square;mso-wrap-distance-left:9pt;mso-wrap-distance-top:0;mso-wrap-distance-right:9pt;mso-wrap-distance-bottom:0;mso-position-horizontal:absolute;mso-position-horizontal-relative:text;mso-position-vertical:absolute;mso-position-vertical-relative:text;v-text-anchor:middle" arcsize="10923f" o:gfxdata="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" fillcolor="white [3201]" strokecolor="#70ad47 [3209]" strokeweight="1pt">
+              <v:roundrect w14:anchorId="6F4736E4" id="Rounded Rectangle 7" o:spid="_x0000_s1026" style="position:absolute;margin-left:220.65pt;margin-top:509.9pt;width:137.45pt;height:23.4pt;z-index:251666432;visibility:visible;mso-wrap-style:square;mso-wrap-distance-left:9pt;mso-wrap-distance-top:0;mso-wrap-distance-right:9pt;mso-wrap-distance-bottom:0;mso-position-horizontal:absolute;mso-position-horizontal-relative:text;mso-position-vertical:absolute;mso-position-vertical-relative:text;v-text-anchor:middle" arcsize="10923f" o:gfxdata="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" fillcolor="white [3201]" strokecolor="#70ad47 [3209]" strokeweight="1pt">
                 <v:stroke joinstyle="miter"/>
                 <v:textbox>
                   <w:txbxContent>
@@ -110,7 +110,7 @@
         <mc:AlternateContent>
           <mc:Choice Requires="wps">
             <w:drawing>
-              <wp:anchor distT="0" distB="0" distL="114300" distR="114300" simplePos="0" relativeHeight="251664384" behindDoc="0" locked="0" layoutInCell="1" allowOverlap="1">
+              <wp:anchor distT="0" distB="0" distL="114300" distR="114300" simplePos="0" relativeHeight="251664384" behindDoc="0" locked="0" layoutInCell="1" allowOverlap="1" wp14:anchorId="34940986" wp14:editId="2E3E212A">
                 <wp:simplePos x="0" y="0"/>
                 <wp:positionH relativeFrom="column">
                   <wp:posOffset>843148</wp:posOffset>
@@ -176,7 +176,7 @@
           </mc:Choice>
           <mc:Fallback>
             <w:pict>
-              <v:roundrect id="Rounded Rectangle 6" o:spid="_x0000_s1027" style="position:absolute;margin-left:66.4pt;margin-top:509pt;width:137.45pt;height:23.4pt;z-index:251664384;visibility:visible;mso-wrap-style:square;mso-wrap-distance-left:9pt;mso-wrap-distance-top:0;mso-wrap-distance-right:9pt;mso-wrap-distance-bottom:0;mso-position-horizontal:absolute;mso-position-horizontal-relative:text;mso-position-vertical:absolute;mso-position-vertical-relative:text;v-text-anchor:middle" arcsize="10923f" o:gfxdata="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" fillcolor="white [3201]" strokecolor="#70ad47 [3209]" strokeweight="1pt">
+              <v:roundrect w14:anchorId="34940986" id="Rounded Rectangle 6" o:spid="_x0000_s1027" style="position:absolute;margin-left:66.4pt;margin-top:509pt;width:137.45pt;height:23.4pt;z-index:251664384;visibility:visible;mso-wrap-style:square;mso-wrap-distance-left:9pt;mso-wrap-distance-top:0;mso-wrap-distance-right:9pt;mso-wrap-distance-bottom:0;mso-position-horizontal:absolute;mso-position-horizontal-relative:text;mso-position-vertical:absolute;mso-position-vertical-relative:text;v-text-anchor:middle" arcsize="10923f" o:gfxdata="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" fillcolor="white [3201]" strokecolor="#70ad47 [3209]" strokeweight="1pt">
                 <v:stroke joinstyle="miter"/>
                 <v:textbox>
                   <w:txbxContent>
@@ -202,7 +202,7 @@
         <mc:AlternateContent>
           <mc:Choice Requires="wps">
             <w:drawing>
-              <wp:anchor distT="0" distB="0" distL="114300" distR="114300" simplePos="0" relativeHeight="251663360" behindDoc="0" locked="0" layoutInCell="1" allowOverlap="1">
+              <wp:anchor distT="0" distB="0" distL="114300" distR="114300" simplePos="0" relativeHeight="251663360" behindDoc="0" locked="0" layoutInCell="1" allowOverlap="1" wp14:anchorId="208B06AD" wp14:editId="108BDA17">
                 <wp:simplePos x="0" y="0"/>
                 <wp:positionH relativeFrom="column">
                   <wp:posOffset>1246910</wp:posOffset>
@@ -275,7 +275,7 @@
           </mc:Choice>
           <mc:Fallback>
             <w:pict>
-              <v:shapetype id="_x0000_t202" coordsize="21600,21600" o:spt="202" path="m,l,21600r21600,l21600,xe">
+              <v:shapetype w14:anchorId="208B06AD" id="_x0000_t202" coordsize="21600,21600" o:spt="202" path="m,l,21600r21600,l21600,xe">
                 <v:stroke joinstyle="miter"/>
                 <v:path gradientshapeok="t" o:connecttype="rect"/>
               </v:shapetype>
@@ -311,7 +311,7 @@
         <mc:AlternateContent>
           <mc:Choice Requires="wps">
             <w:drawing>
-              <wp:anchor distT="0" distB="0" distL="114300" distR="114300" simplePos="0" relativeHeight="251662336" behindDoc="0" locked="0" layoutInCell="1" allowOverlap="1">
+              <wp:anchor distT="0" distB="0" distL="114300" distR="114300" simplePos="0" relativeHeight="251662336" behindDoc="0" locked="0" layoutInCell="1" allowOverlap="1" wp14:anchorId="603A6385" wp14:editId="3B08C3E0">
                 <wp:simplePos x="0" y="0"/>
                 <wp:positionH relativeFrom="column">
                   <wp:posOffset>1175657</wp:posOffset>
@@ -376,7 +376,7 @@
           </mc:Choice>
           <mc:Fallback>
             <w:pict>
-              <v:shape id="Text Box 4" o:spid="_x0000_s1029" type="#_x0000_t202" style="position:absolute;margin-left:92.55pt;margin-top:250.9pt;width:198.25pt;height:37.4pt;z-index:251662336;visibility:visible;mso-wrap-style:square;mso-wrap-distance-left:9pt;mso-wrap-distance-top:0;mso-wrap-distance-right:9pt;mso-wrap-distance-bottom:0;mso-position-horizontal:absolute;mso-position-horizontal-relative:text;mso-position-vertical:absolute;mso-position-vertical-relative:text;v-text-anchor:top" o:gfxdata="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" fillcolor="white [3201]" stroked="f" strokeweight=".5pt">
+              <v:shape w14:anchorId="603A6385" id="Text Box 4" o:spid="_x0000_s1029" type="#_x0000_t202" style="position:absolute;margin-left:92.55pt;margin-top:250.9pt;width:198.25pt;height:37.4pt;z-index:251662336;visibility:visible;mso-wrap-style:square;mso-wrap-distance-left:9pt;mso-wrap-distance-top:0;mso-wrap-distance-right:9pt;mso-wrap-distance-bottom:0;mso-position-horizontal:absolute;mso-position-horizontal-relative:text;mso-position-vertical:absolute;mso-position-vertical-relative:text;v-text-anchor:top" o:gfxdata="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" fillcolor="white [3201]" stroked="f" strokeweight=".5pt">
                 <v:textbox>
                   <w:txbxContent>
                     <w:p>
@@ -408,7 +408,7 @@
         <mc:AlternateContent>
           <mc:Choice Requires="wps">
             <w:drawing>
-              <wp:anchor distT="0" distB="0" distL="114300" distR="114300" simplePos="0" relativeHeight="251661312" behindDoc="0" locked="0" layoutInCell="1" allowOverlap="1">
+              <wp:anchor distT="0" distB="0" distL="114300" distR="114300" simplePos="0" relativeHeight="251661312" behindDoc="0" locked="0" layoutInCell="1" allowOverlap="1" wp14:anchorId="5A4F4B0E" wp14:editId="2EFF3A65">
                 <wp:simplePos x="0" y="0"/>
                 <wp:positionH relativeFrom="column">
                   <wp:posOffset>2778372</wp:posOffset>
@@ -468,7 +468,7 @@
           </mc:Choice>
           <mc:Fallback>
             <w:pict>
-              <v:shape id="Text Box 3" o:spid="_x0000_s1030" type="#_x0000_t202" style="position:absolute;margin-left:218.75pt;margin-top:156.4pt;width:129.95pt;height:27.1pt;z-index:251661312;visibility:visible;mso-wrap-style:square;mso-wrap-distance-left:9pt;mso-wrap-distance-top:0;mso-wrap-distance-right:9pt;mso-wrap-distance-bottom:0;mso-position-horizontal:absolute;mso-position-horizontal-relative:text;mso-position-vertical:absolute;mso-position-vertical-relative:text;v-text-anchor:top" o:gfxdata="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" fillcolor="white [3201]" strokecolor="white [3212]" strokeweight=".5pt">
+              <v:shape w14:anchorId="5A4F4B0E" id="Text Box 3" o:spid="_x0000_s1030" type="#_x0000_t202" style="position:absolute;margin-left:218.75pt;margin-top:156.4pt;width:129.95pt;height:27.1pt;z-index:251661312;visibility:visible;mso-wrap-style:square;mso-wrap-distance-left:9pt;mso-wrap-distance-top:0;mso-wrap-distance-right:9pt;mso-wrap-distance-bottom:0;mso-position-horizontal:absolute;mso-position-horizontal-relative:text;mso-position-vertical:absolute;mso-position-vertical-relative:text;v-text-anchor:top" o:gfxdata="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" fillcolor="white [3201]" strokecolor="white [3212]" strokeweight=".5pt">
                 <v:textbox>
                   <w:txbxContent>
                     <w:p>
@@ -493,7 +493,7 @@
         <mc:AlternateContent>
           <mc:Choice Requires="wps">
             <w:drawing>
-              <wp:anchor distT="0" distB="0" distL="114300" distR="114300" simplePos="0" relativeHeight="251660288" behindDoc="0" locked="0" layoutInCell="1" allowOverlap="1">
+              <wp:anchor distT="0" distB="0" distL="114300" distR="114300" simplePos="0" relativeHeight="251660288" behindDoc="0" locked="0" layoutInCell="1" allowOverlap="1" wp14:anchorId="106FF429" wp14:editId="31F6769A">
                 <wp:simplePos x="0" y="0"/>
                 <wp:positionH relativeFrom="column">
                   <wp:posOffset>1091994</wp:posOffset>
@@ -564,7 +564,7 @@
         <mc:AlternateContent>
           <mc:Choice Requires="wps">
             <w:drawing>
-              <wp:anchor distT="0" distB="0" distL="114300" distR="114300" simplePos="0" relativeHeight="251659264" behindDoc="0" locked="0" layoutInCell="1" allowOverlap="1">
+              <wp:anchor distT="0" distB="0" distL="114300" distR="114300" simplePos="0" relativeHeight="251659264" behindDoc="0" locked="0" layoutInCell="1" allowOverlap="1" wp14:anchorId="5730C424" wp14:editId="04E17CE3">
                 <wp:simplePos x="0" y="0"/>
                 <wp:positionH relativeFrom="column">
                   <wp:posOffset>580637</wp:posOffset>
@@ -655,7 +655,7 @@
         </w:rPr>
         <w:lastRenderedPageBreak/>
         <w:drawing>
-          <wp:inline distT="0" distB="0" distL="0" distR="0" wp14:anchorId="6C7B0C56" wp14:editId="479541FE">
+          <wp:inline distT="0" distB="0" distL="0" distR="0" wp14:anchorId="5980C1D7" wp14:editId="3B9949D8">
             <wp:extent cx="5943600" cy="1941830"/>
             <wp:effectExtent l="0" t="0" r="0" b="1270"/>
             <wp:docPr id="20" name="Picture 20" descr="A picture containing indoor, wall, monitor&#10;&#10;Description automatically generated"/>
@@ -696,14 +696,20 @@
           </wp:inline>
         </w:drawing>
       </w:r>
+    </w:p>
+    <w:p>
+      <w:r>
+        <w:br w:type="page"/>
+      </w:r>
       <w:r>
         <w:rPr>
           <w:noProof/>
         </w:rPr>
+        <w:lastRenderedPageBreak/>
         <w:drawing>
-          <wp:inline distT="0" distB="0" distL="0" distR="0" wp14:anchorId="7049903B" wp14:editId="512F29BC">
-            <wp:extent cx="6096851" cy="1991898"/>
-            <wp:effectExtent l="0" t="0" r="0" b="2540"/>
+          <wp:inline distT="0" distB="0" distL="0" distR="0" wp14:anchorId="3BF12CF7" wp14:editId="2004FD6B">
+            <wp:extent cx="5943600" cy="1941374"/>
+            <wp:effectExtent l="0" t="0" r="0" b="1905"/>
             <wp:docPr id="19" name="Picture 19" descr="A screenshot of a computer screen&#10;&#10;Description automatically generated"/>
             <wp:cNvGraphicFramePr>
               <a:graphicFrameLocks xmlns:a="http://schemas.openxmlformats.org/drawingml/2006/main" noChangeAspect="1"/>
@@ -730,7 +736,7 @@
                   <pic:spPr>
                     <a:xfrm>
                       <a:off x="0" y="0"/>
-                      <a:ext cx="6146814" cy="2008221"/>
+                      <a:ext cx="5943600" cy="1941374"/>
                     </a:xfrm>
                     <a:prstGeom prst="rect">
                       <a:avLst/>
@@ -742,31 +748,169 @@
           </wp:inline>
         </w:drawing>
       </w:r>
+    </w:p>
+    <w:p/>
+    <w:p>
+      <w:r>
+        <w:br w:type="page"/>
+      </w:r>
+      <w:r>
+        <w:lastRenderedPageBreak/>
+        <w:t>SPELL CHECK</w:t>
+      </w:r>
+    </w:p>
+    <w:p/>
+    <w:p>
+      <w:r>
+        <w:t xml:space="preserve">Howdy, I'm Trey! I'm a </w:t>
+      </w:r>
+      <w:proofErr w:type="spellStart"/>
+      <w:r>
+        <w:t>F</w:t>
+      </w:r>
+      <w:r>
+        <w:t>ullstack</w:t>
+      </w:r>
+      <w:proofErr w:type="spellEnd"/>
+      <w:r>
+        <w:t xml:space="preserve"> </w:t>
+      </w:r>
+      <w:r>
+        <w:t>D</w:t>
+      </w:r>
+      <w:r>
+        <w:t>eveloper with a love for building worthwhile projects.</w:t>
+      </w:r>
+    </w:p>
+    <w:p/>
+    <w:p>
+      <w:r>
+        <w:t xml:space="preserve">I'm a recent graduate of the </w:t>
+      </w:r>
+      <w:proofErr w:type="spellStart"/>
+      <w:r>
+        <w:t>Fullstack</w:t>
+      </w:r>
+      <w:proofErr w:type="spellEnd"/>
+      <w:r>
+        <w:t xml:space="preserve"> bootcamp from </w:t>
+      </w:r>
+      <w:proofErr w:type="spellStart"/>
+      <w:r>
+        <w:t>Thinkful</w:t>
+      </w:r>
+      <w:proofErr w:type="spellEnd"/>
+      <w:r>
+        <w:t xml:space="preserve">. I also have a </w:t>
+      </w:r>
+      <w:r>
+        <w:t>B</w:t>
+      </w:r>
+      <w:r>
+        <w:t xml:space="preserve">achelor's in Film and Digital Media, specialized in video post-production. My </w:t>
+      </w:r>
+      <w:proofErr w:type="spellStart"/>
+      <w:r>
+        <w:t>creativit</w:t>
+      </w:r>
+      <w:r>
+        <w:t>e</w:t>
+      </w:r>
+      <w:proofErr w:type="spellEnd"/>
+      <w:r>
+        <w:t xml:space="preserve"> and analytical background keep me drawn to </w:t>
+      </w:r>
+      <w:r>
+        <w:t>S</w:t>
+      </w:r>
+      <w:r>
+        <w:t xml:space="preserve">oftware </w:t>
+      </w:r>
+      <w:r>
+        <w:t>D</w:t>
+      </w:r>
+      <w:r>
+        <w:t xml:space="preserve">evelopment. I love debugging and problem </w:t>
+      </w:r>
+      <w:r>
+        <w:t>solving and</w:t>
+      </w:r>
+      <w:r>
+        <w:t xml:space="preserve"> chase the overwhelming </w:t>
+      </w:r>
+      <w:r>
+        <w:t xml:space="preserve">relief </w:t>
+      </w:r>
+      <w:r>
+        <w:t>you get when that problem code begins to just work. I geek out over organized, simple, and truly semantic projects, and love the feeling of creating something bigger than myself.</w:t>
+      </w:r>
+    </w:p>
+    <w:p/>
+    <w:p>
+      <w:r>
+        <w:t xml:space="preserve">When i'm not practicing my </w:t>
+      </w:r>
+      <w:r>
+        <w:t>JavaScript or</w:t>
+      </w:r>
+      <w:r>
+        <w:t xml:space="preserve"> studying the latest language update I like to spend my time traveling and practicing photography and videography. When i'm not traveling you can catch me spending time with my amazing </w:t>
+      </w:r>
+      <w:proofErr w:type="spellStart"/>
+      <w:r>
+        <w:t>pupper</w:t>
+      </w:r>
+      <w:proofErr w:type="spellEnd"/>
+      <w:r>
+        <w:t>, gaming and enjoying a really good cup of coffee.</w:t>
+      </w:r>
+    </w:p>
+    <w:p/>
+    <w:p/>
+    <w:p>
+      <w:r>
+        <w:t>Inspired by my love for all things outer</w:t>
+      </w:r>
+      <w:r>
+        <w:t xml:space="preserve"> </w:t>
+      </w:r>
+      <w:r>
+        <w:t>space, this simple quiz tests the user on their knowledge of the final frontier. See if you have what it takes</w:t>
+      </w:r>
+      <w:r>
+        <w:t>!</w:t>
+      </w:r>
+    </w:p>
+    <w:p/>
+    <w:p/>
+    <w:p>
+      <w:r>
+        <w:t xml:space="preserve">Currently I live and work in Atlanta, Georgia. My aspirations go far beyond just a job in </w:t>
+      </w:r>
+      <w:r>
+        <w:t>S</w:t>
+      </w:r>
+      <w:r>
+        <w:t xml:space="preserve">oftware </w:t>
+      </w:r>
+      <w:r>
+        <w:t>D</w:t>
+      </w:r>
       <w:bookmarkStart w:id="0" w:name="_GoBack"/>
       <w:bookmarkEnd w:id="0"/>
       <w:r>
-        <w:br w:type="page"/>
+        <w:t>evelopment. I have a passion for creativity and collaboration and crave a challenge. If you're looking to add someone like me to your team then you're in luck! Currently I am searching for work remotely and in and around the Atlanta area!</w:t>
       </w:r>
     </w:p>
     <w:p>
       <w:r>
+        <w:br w:type="page"/>
+      </w:r>
+    </w:p>
+    <w:p>
+      <w:r>
         <w:lastRenderedPageBreak/>
-        <w:t xml:space="preserve">TABLET </w:t>
-      </w:r>
-      <w:r>
-        <w:t xml:space="preserve">@MEDIA ONLY </w:t>
-      </w:r>
-      <w:r>
-        <w:t>SCREEN (</w:t>
-      </w:r>
-      <w:r>
-        <w:t xml:space="preserve">MAX-WIDTH: </w:t>
-      </w:r>
-      <w:r>
-        <w:t>1024</w:t>
-      </w:r>
-      <w:r>
-        <w:t>PX)</w:t>
+        <w:t>TABLET @MEDIA ONLY SCREEN (MAX-WIDTH: 1024PX)</w:t>
       </w:r>
     </w:p>
     <w:p>
@@ -777,7 +921,7 @@
         <mc:AlternateContent>
           <mc:Choice Requires="wps">
             <w:drawing>
-              <wp:anchor distT="0" distB="0" distL="114300" distR="114300" simplePos="0" relativeHeight="251667456" behindDoc="0" locked="0" layoutInCell="1" allowOverlap="1">
+              <wp:anchor distT="0" distB="0" distL="114300" distR="114300" simplePos="0" relativeHeight="251667456" behindDoc="0" locked="0" layoutInCell="1" allowOverlap="1" wp14:anchorId="5652AF1F" wp14:editId="3D151CBE">
                 <wp:simplePos x="0" y="0"/>
                 <wp:positionH relativeFrom="column">
                   <wp:posOffset>-593766</wp:posOffset>
@@ -851,7 +995,7 @@
         <mc:AlternateContent>
           <mc:Choice Requires="wps">
             <w:drawing>
-              <wp:anchor distT="0" distB="0" distL="114300" distR="114300" simplePos="0" relativeHeight="251675648" behindDoc="0" locked="0" layoutInCell="1" allowOverlap="1">
+              <wp:anchor distT="0" distB="0" distL="114300" distR="114300" simplePos="0" relativeHeight="251675648" behindDoc="0" locked="0" layoutInCell="1" allowOverlap="1" wp14:anchorId="6DFC6EC0" wp14:editId="0831B1C4">
                 <wp:simplePos x="0" y="0"/>
                 <wp:positionH relativeFrom="column">
                   <wp:posOffset>1624965</wp:posOffset>
@@ -917,7 +1061,7 @@
           </mc:Choice>
           <mc:Fallback>
             <w:pict>
-              <v:roundrect id="Rounded Rectangle 18" o:spid="_x0000_s1031" style="position:absolute;margin-left:127.95pt;margin-top:566.3pt;width:197.7pt;height:34.3pt;z-index:251675648;visibility:visible;mso-wrap-style:square;mso-wrap-distance-left:9pt;mso-wrap-distance-top:0;mso-wrap-distance-right:9pt;mso-wrap-distance-bottom:0;mso-position-horizontal:absolute;mso-position-horizontal-relative:text;mso-position-vertical:absolute;mso-position-vertical-relative:text;v-text-anchor:middle" arcsize="10923f" o:gfxdata="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" fillcolor="white [3201]" strokecolor="#70ad47 [3209]" strokeweight="1pt">
+              <v:roundrect w14:anchorId="6DFC6EC0" id="Rounded Rectangle 18" o:spid="_x0000_s1031" style="position:absolute;margin-left:127.95pt;margin-top:566.3pt;width:197.7pt;height:34.3pt;z-index:251675648;visibility:visible;mso-wrap-style:square;mso-wrap-distance-left:9pt;mso-wrap-distance-top:0;mso-wrap-distance-right:9pt;mso-wrap-distance-bottom:0;mso-position-horizontal:absolute;mso-position-horizontal-relative:text;mso-position-vertical:absolute;mso-position-vertical-relative:text;v-text-anchor:middle" arcsize="10923f" o:gfxdata="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" fillcolor="white [3201]" strokecolor="#70ad47 [3209]" strokeweight="1pt">
                 <v:stroke joinstyle="miter"/>
                 <v:textbox>
                   <w:txbxContent>
@@ -943,7 +1087,7 @@
         <mc:AlternateContent>
           <mc:Choice Requires="wps">
             <w:drawing>
-              <wp:anchor distT="0" distB="0" distL="114300" distR="114300" simplePos="0" relativeHeight="251674624" behindDoc="0" locked="0" layoutInCell="1" allowOverlap="1">
+              <wp:anchor distT="0" distB="0" distL="114300" distR="114300" simplePos="0" relativeHeight="251674624" behindDoc="0" locked="0" layoutInCell="1" allowOverlap="1" wp14:anchorId="757D62F9" wp14:editId="664AE231">
                 <wp:simplePos x="0" y="0"/>
                 <wp:positionH relativeFrom="column">
                   <wp:posOffset>-14514</wp:posOffset>
@@ -1017,7 +1161,7 @@
           </mc:Choice>
           <mc:Fallback>
             <w:pict>
-              <v:shape id="Text Box 17" o:spid="_x0000_s1032" type="#_x0000_t202" style="position:absolute;margin-left:-1.15pt;margin-top:358.35pt;width:483.45pt;height:194.3pt;z-index:251674624;visibility:visible;mso-wrap-style:square;mso-wrap-distance-left:9pt;mso-wrap-distance-top:0;mso-wrap-distance-right:9pt;mso-wrap-distance-bottom:0;mso-position-horizontal:absolute;mso-position-horizontal-relative:text;mso-position-vertical:absolute;mso-position-vertical-relative:text;v-text-anchor:top" o:gfxdata="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" fillcolor="white [3201]" strokecolor="white [3212]" strokeweight=".5pt">
+              <v:shape w14:anchorId="757D62F9" id="Text Box 17" o:spid="_x0000_s1032" type="#_x0000_t202" style="position:absolute;margin-left:-1.15pt;margin-top:358.35pt;width:483.45pt;height:194.3pt;z-index:251674624;visibility:visible;mso-wrap-style:square;mso-wrap-distance-left:9pt;mso-wrap-distance-top:0;mso-wrap-distance-right:9pt;mso-wrap-distance-bottom:0;mso-position-horizontal:absolute;mso-position-horizontal-relative:text;mso-position-vertical:absolute;mso-position-vertical-relative:text;v-text-anchor:top" o:gfxdata="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" fillcolor="white [3201]" strokecolor="white [3212]" strokeweight=".5pt">
                 <v:textbox>
                   <w:txbxContent>
                     <w:p>
@@ -1056,7 +1200,7 @@
         <mc:AlternateContent>
           <mc:Choice Requires="wps">
             <w:drawing>
-              <wp:anchor distT="0" distB="0" distL="114300" distR="114300" simplePos="0" relativeHeight="251673600" behindDoc="0" locked="0" layoutInCell="1" allowOverlap="1">
+              <wp:anchor distT="0" distB="0" distL="114300" distR="114300" simplePos="0" relativeHeight="251673600" behindDoc="0" locked="0" layoutInCell="1" allowOverlap="1" wp14:anchorId="61D455D4" wp14:editId="29ED92AA">
                 <wp:simplePos x="0" y="0"/>
                 <wp:positionH relativeFrom="column">
                   <wp:posOffset>217170</wp:posOffset>
@@ -1114,7 +1258,7 @@
           </mc:Choice>
           <mc:Fallback>
             <w:pict>
-              <v:shape id="Text Box 16" o:spid="_x0000_s1033" type="#_x0000_t202" style="position:absolute;margin-left:17.1pt;margin-top:303.45pt;width:416pt;height:19.45pt;z-index:251673600;visibility:visible;mso-wrap-style:square;mso-wrap-distance-left:9pt;mso-wrap-distance-top:0;mso-wrap-distance-right:9pt;mso-wrap-distance-bottom:0;mso-position-horizontal:absolute;mso-position-horizontal-relative:text;mso-position-vertical:absolute;mso-position-vertical-relative:text;v-text-anchor:middle" o:gfxdata="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" fillcolor="white [3201]" stroked="f" strokeweight=".5pt">
+              <v:shape w14:anchorId="61D455D4" id="Text Box 16" o:spid="_x0000_s1033" type="#_x0000_t202" style="position:absolute;margin-left:17.1pt;margin-top:303.45pt;width:416pt;height:19.45pt;z-index:251673600;visibility:visible;mso-wrap-style:square;mso-wrap-distance-left:9pt;mso-wrap-distance-top:0;mso-wrap-distance-right:9pt;mso-wrap-distance-bottom:0;mso-position-horizontal:absolute;mso-position-horizontal-relative:text;mso-position-vertical:absolute;mso-position-vertical-relative:text;v-text-anchor:middle" o:gfxdata="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" fillcolor="white [3201]" stroked="f" strokeweight=".5pt">
                 <v:textbox>
                   <w:txbxContent>
                     <w:p>
@@ -1139,7 +1283,7 @@
         <mc:AlternateContent>
           <mc:Choice Requires="wps">
             <w:drawing>
-              <wp:anchor distT="0" distB="0" distL="114300" distR="114300" simplePos="0" relativeHeight="251672576" behindDoc="0" locked="0" layoutInCell="1" allowOverlap="1">
+              <wp:anchor distT="0" distB="0" distL="114300" distR="114300" simplePos="0" relativeHeight="251672576" behindDoc="0" locked="0" layoutInCell="1" allowOverlap="1" wp14:anchorId="1A2045C6" wp14:editId="63217161">
                 <wp:simplePos x="0" y="0"/>
                 <wp:positionH relativeFrom="column">
                   <wp:posOffset>1625509</wp:posOffset>
@@ -1209,7 +1353,7 @@
         <mc:AlternateContent>
           <mc:Choice Requires="wps">
             <w:drawing>
-              <wp:anchor distT="0" distB="0" distL="114300" distR="114300" simplePos="0" relativeHeight="251670528" behindDoc="0" locked="0" layoutInCell="1" allowOverlap="1">
+              <wp:anchor distT="0" distB="0" distL="114300" distR="114300" simplePos="0" relativeHeight="251670528" behindDoc="0" locked="0" layoutInCell="1" allowOverlap="1" wp14:anchorId="150775C6" wp14:editId="5A3DF71C">
                 <wp:simplePos x="0" y="0"/>
                 <wp:positionH relativeFrom="column">
                   <wp:posOffset>2336347</wp:posOffset>
@@ -1272,7 +1416,7 @@
           </mc:Choice>
           <mc:Fallback>
             <w:pict>
-              <v:shape id="Text Box 13" o:spid="_x0000_s1034" type="#_x0000_t202" style="position:absolute;margin-left:183.95pt;margin-top:5.15pt;width:128pt;height:28.55pt;z-index:251670528;visibility:visible;mso-wrap-style:square;mso-width-percent:0;mso-height-percent:0;mso-wrap-distance-left:9pt;mso-wrap-distance-top:0;mso-wrap-distance-right:9pt;mso-wrap-distance-bottom:0;mso-position-horizontal:absolute;mso-position-horizontal-relative:text;mso-position-vertical:absolute;mso-position-vertical-relative:text;mso-width-percent:0;mso-height-percent:0;mso-width-relative:margin;mso-height-relative:margin;v-text-anchor:middle" o:gfxdata="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" fillcolor="white [3201]" strokecolor="white [3212]" strokeweight=".5pt">
+              <v:shape w14:anchorId="150775C6" id="Text Box 13" o:spid="_x0000_s1034" type="#_x0000_t202" style="position:absolute;margin-left:183.95pt;margin-top:5.15pt;width:128pt;height:28.55pt;z-index:251670528;visibility:visible;mso-wrap-style:square;mso-width-percent:0;mso-height-percent:0;mso-wrap-distance-left:9pt;mso-wrap-distance-top:0;mso-wrap-distance-right:9pt;mso-wrap-distance-bottom:0;mso-position-horizontal:absolute;mso-position-horizontal-relative:text;mso-position-vertical:absolute;mso-position-vertical-relative:text;mso-width-percent:0;mso-height-percent:0;mso-width-relative:margin;mso-height-relative:margin;v-text-anchor:middle" o:gfxdata="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" fillcolor="white [3201]" strokecolor="white [3212]" strokeweight=".5pt">
                 <v:textbox>
                   <w:txbxContent>
                     <w:p>
@@ -1294,7 +1438,7 @@
         <mc:AlternateContent>
           <mc:Choice Requires="wps">
             <w:drawing>
-              <wp:anchor distT="0" distB="0" distL="114300" distR="114300" simplePos="0" relativeHeight="251671552" behindDoc="0" locked="0" layoutInCell="1" allowOverlap="1">
+              <wp:anchor distT="0" distB="0" distL="114300" distR="114300" simplePos="0" relativeHeight="251671552" behindDoc="0" locked="0" layoutInCell="1" allowOverlap="1" wp14:anchorId="163DC045" wp14:editId="5A05DB66">
                 <wp:simplePos x="0" y="0"/>
                 <wp:positionH relativeFrom="column">
                   <wp:posOffset>4876800</wp:posOffset>
@@ -1357,7 +1501,7 @@
           </mc:Choice>
           <mc:Fallback>
             <w:pict>
-              <v:shape id="Text Box 14" o:spid="_x0000_s1035" type="#_x0000_t202" style="position:absolute;margin-left:384pt;margin-top:2.9pt;width:107.45pt;height:31.95pt;z-index:251671552;visibility:visible;mso-wrap-style:square;mso-width-percent:0;mso-height-percent:0;mso-wrap-distance-left:9pt;mso-wrap-distance-top:0;mso-wrap-distance-right:9pt;mso-wrap-distance-bottom:0;mso-position-horizontal:absolute;mso-position-horizontal-relative:text;mso-position-vertical:absolute;mso-position-vertical-relative:text;mso-width-percent:0;mso-height-percent:0;mso-width-relative:margin;mso-height-relative:margin;v-text-anchor:middle" o:gfxdata="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" fillcolor="white [3201]" strokecolor="white [3212]" strokeweight=".5pt">
+              <v:shape w14:anchorId="163DC045" id="Text Box 14" o:spid="_x0000_s1035" type="#_x0000_t202" style="position:absolute;margin-left:384pt;margin-top:2.9pt;width:107.45pt;height:31.95pt;z-index:251671552;visibility:visible;mso-wrap-style:square;mso-width-percent:0;mso-height-percent:0;mso-wrap-distance-left:9pt;mso-wrap-distance-top:0;mso-wrap-distance-right:9pt;mso-wrap-distance-bottom:0;mso-position-horizontal:absolute;mso-position-horizontal-relative:text;mso-position-vertical:absolute;mso-position-vertical-relative:text;mso-width-percent:0;mso-height-percent:0;mso-width-relative:margin;mso-height-relative:margin;v-text-anchor:middle" o:gfxdata="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" fillcolor="white [3201]" strokecolor="white [3212]" strokeweight=".5pt">
                 <v:textbox>
                   <w:txbxContent>
                     <w:p>
@@ -1379,7 +1523,7 @@
         <mc:AlternateContent>
           <mc:Choice Requires="wps">
             <w:drawing>
-              <wp:anchor distT="0" distB="0" distL="114300" distR="114300" simplePos="0" relativeHeight="251669504" behindDoc="0" locked="0" layoutInCell="1" allowOverlap="1">
+              <wp:anchor distT="0" distB="0" distL="114300" distR="114300" simplePos="0" relativeHeight="251669504" behindDoc="0" locked="0" layoutInCell="1" allowOverlap="1" wp14:anchorId="2DBECB12" wp14:editId="0B81446A">
                 <wp:simplePos x="0" y="0"/>
                 <wp:positionH relativeFrom="column">
                   <wp:posOffset>-57512</wp:posOffset>
@@ -1442,7 +1586,7 @@
           </mc:Choice>
           <mc:Fallback>
             <w:pict>
-              <v:shape id="Text Box 12" o:spid="_x0000_s1036" type="#_x0000_t202" style="position:absolute;margin-left:-4.55pt;margin-top:2.85pt;width:108.55pt;height:31.95pt;z-index:251669504;visibility:visible;mso-wrap-style:square;mso-width-percent:0;mso-height-percent:0;mso-wrap-distance-left:9pt;mso-wrap-distance-top:0;mso-wrap-distance-right:9pt;mso-wrap-distance-bottom:0;mso-position-horizontal:absolute;mso-position-horizontal-relative:text;mso-position-vertical:absolute;mso-position-vertical-relative:text;mso-width-percent:0;mso-height-percent:0;mso-width-relative:margin;mso-height-relative:margin;v-text-anchor:middle" o:gfxdata="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" fillcolor="white [3201]" strokecolor="white [3212]" strokeweight=".5pt">
+              <v:shape w14:anchorId="2DBECB12" id="Text Box 12" o:spid="_x0000_s1036" type="#_x0000_t202" style="position:absolute;margin-left:-4.55pt;margin-top:2.85pt;width:108.55pt;height:31.95pt;z-index:251669504;visibility:visible;mso-wrap-style:square;mso-width-percent:0;mso-height-percent:0;mso-wrap-distance-left:9pt;mso-wrap-distance-top:0;mso-wrap-distance-right:9pt;mso-wrap-distance-bottom:0;mso-position-horizontal:absolute;mso-position-horizontal-relative:text;mso-position-vertical:absolute;mso-position-vertical-relative:text;mso-width-percent:0;mso-height-percent:0;mso-width-relative:margin;mso-height-relative:margin;v-text-anchor:middle" o:gfxdata="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" fillcolor="white [3201]" strokecolor="white [3212]" strokeweight=".5pt">
                 <v:textbox>
                   <w:txbxContent>
                     <w:p>
@@ -1464,7 +1608,7 @@
         <mc:AlternateContent>
           <mc:Choice Requires="wps">
             <w:drawing>
-              <wp:anchor distT="0" distB="0" distL="114300" distR="114300" simplePos="0" relativeHeight="251668480" behindDoc="0" locked="0" layoutInCell="1" allowOverlap="1">
+              <wp:anchor distT="0" distB="0" distL="114300" distR="114300" simplePos="0" relativeHeight="251668480" behindDoc="0" locked="0" layoutInCell="1" allowOverlap="1" wp14:anchorId="792A45EF" wp14:editId="65C9E133">
                 <wp:simplePos x="0" y="0"/>
                 <wp:positionH relativeFrom="column">
                   <wp:posOffset>-580571</wp:posOffset>
@@ -1555,7 +1699,7 @@
     </w:rPrDefault>
     <w:pPrDefault/>
   </w:docDefaults>
-  <w:latentStyles w:defLockedState="0" w:defUIPriority="99" w:defSemiHidden="0" w:defUnhideWhenUsed="0" w:defQFormat="0" w:count="376">
+  <w:latentStyles w:defLockedState="0" w:defUIPriority="99" w:defSemiHidden="0" w:defUnhideWhenUsed="0" w:defQFormat="0" w:count="377">
     <w:lsdException w:name="Normal" w:uiPriority="0" w:qFormat="1"/>
     <w:lsdException w:name="heading 1" w:uiPriority="9" w:qFormat="1"/>
     <w:lsdException w:name="heading 2" w:semiHidden="1" w:uiPriority="9" w:unhideWhenUsed="1" w:qFormat="1"/>
@@ -1661,7 +1805,6 @@
     <w:lsdException w:name="HTML Sample" w:semiHidden="1" w:unhideWhenUsed="1"/>
     <w:lsdException w:name="HTML Typewriter" w:semiHidden="1" w:unhideWhenUsed="1"/>
     <w:lsdException w:name="HTML Variable" w:semiHidden="1" w:unhideWhenUsed="1"/>
-    <w:lsdException w:name="Normal Table" w:semiHidden="1" w:unhideWhenUsed="1"/>
     <w:lsdException w:name="annotation subject" w:semiHidden="1" w:unhideWhenUsed="1"/>
     <w:lsdException w:name="No List" w:semiHidden="1" w:unhideWhenUsed="1"/>
     <w:lsdException w:name="Outline List 1" w:semiHidden="1" w:unhideWhenUsed="1"/>
@@ -1708,10 +1851,8 @@
     <w:lsdException w:name="Table Subtle 2" w:semiHidden="1" w:unhideWhenUsed="1"/>
     <w:lsdException w:name="Table Web 1" w:semiHidden="1" w:unhideWhenUsed="1"/>
     <w:lsdException w:name="Table Web 2" w:semiHidden="1" w:unhideWhenUsed="1"/>
-    <w:lsdException w:name="Table Web 3" w:semiHidden="1" w:unhideWhenUsed="1"/>
     <w:lsdException w:name="Balloon Text" w:semiHidden="1" w:unhideWhenUsed="1"/>
     <w:lsdException w:name="Table Grid" w:uiPriority="39"/>
-    <w:lsdException w:name="Table Theme" w:semiHidden="1" w:unhideWhenUsed="1"/>
     <w:lsdException w:name="Placeholder Text" w:semiHidden="1"/>
     <w:lsdException w:name="No Spacing" w:uiPriority="1" w:qFormat="1"/>
     <w:lsdException w:name="Light Shading" w:uiPriority="60"/>
@@ -1932,6 +2073,7 @@
     <w:lsdException w:name="Hashtag" w:semiHidden="1" w:unhideWhenUsed="1"/>
     <w:lsdException w:name="Unresolved Mention" w:semiHidden="1" w:unhideWhenUsed="1"/>
     <w:lsdException w:name="Smart Link" w:semiHidden="1" w:unhideWhenUsed="1"/>
+    <w:lsdException w:name="Smart Link Error" w:semiHidden="1" w:unhideWhenUsed="1"/>
   </w:latentStyles>
   <w:style w:type="paragraph" w:default="1" w:styleId="Normal">
     <w:name w:val="Normal"/>
@@ -2267,7 +2409,7 @@
 </file>
 
 <file path=customXml/itemProps1.xml><?xml version="1.0" encoding="utf-8"?>
-<ds:datastoreItem xmlns:ds="http://schemas.openxmlformats.org/officeDocument/2006/customXml" ds:itemID="{CE896A8D-06FA-F247-B426-8872E5D8E2B0}">
+<ds:datastoreItem xmlns:ds="http://schemas.openxmlformats.org/officeDocument/2006/customXml" ds:itemID="{C34CAE0A-D7F0-0243-AC3F-CDB0CEDC8128}">
   <ds:schemaRefs>
     <ds:schemaRef ds:uri="http://schemas.openxmlformats.org/officeDocument/2006/bibliography"/>
   </ds:schemaRefs>

</xml_diff>